<commit_message>
updated explanations to run
</commit_message>
<xml_diff>
--- a/problem 3/Problem3Explanation.docx
+++ b/problem 3/Problem3Explanation.docx
@@ -287,23 +287,75 @@
       <w:r>
         <w:rPr>
           <w:rFonts w:eastAsia="Times New Roman" w:cstheme="minorHAnsi"/>
-          <w:color w:val="222222"/>
-        </w:rPr>
-        <w:t xml:space="preserve">I did </w:t>
-      </w:r>
-      <w:r>
-        <w:rPr>
-          <w:rFonts w:eastAsia="Times New Roman" w:cstheme="minorHAnsi"/>
-          <w:color w:val="222222"/>
-        </w:rPr>
-        <w:t xml:space="preserve">also </w:t>
-      </w:r>
-      <w:r>
-        <w:rPr>
-          <w:rFonts w:eastAsia="Times New Roman" w:cstheme="minorHAnsi"/>
-          <w:color w:val="222222"/>
-        </w:rPr>
-        <w:t xml:space="preserve">notice one unusual issue when trying to download these from the </w:t>
+          <w:b/>
+          <w:color w:val="222222"/>
+        </w:rPr>
+        <w:t xml:space="preserve">UPDATE: I BELIEVE THIS FIRST PROBLEM IS FIXED, BUT I WILL KEEP THE SOLUTION HERE IN CASE THE PROBLEM IS ENCOUNTERED. </w:t>
+      </w:r>
+      <w:r>
+        <w:rPr>
+          <w:rFonts w:eastAsia="Times New Roman" w:cstheme="minorHAnsi"/>
+          <w:color w:val="222222"/>
+        </w:rPr>
+        <w:t>I did</w:t>
+      </w:r>
+      <w:r>
+        <w:rPr>
+          <w:rFonts w:eastAsia="Times New Roman" w:cstheme="minorHAnsi"/>
+          <w:color w:val="222222"/>
+        </w:rPr>
+        <w:t xml:space="preserve"> </w:t>
+      </w:r>
+      <w:r>
+        <w:rPr>
+          <w:rFonts w:eastAsia="Times New Roman" w:cstheme="minorHAnsi"/>
+          <w:color w:val="222222"/>
+        </w:rPr>
+        <w:t>notice</w:t>
+      </w:r>
+      <w:r>
+        <w:rPr>
+          <w:rFonts w:eastAsia="Times New Roman" w:cstheme="minorHAnsi"/>
+          <w:color w:val="222222"/>
+        </w:rPr>
+        <w:t>d</w:t>
+      </w:r>
+      <w:r>
+        <w:rPr>
+          <w:rFonts w:eastAsia="Times New Roman" w:cstheme="minorHAnsi"/>
+          <w:color w:val="222222"/>
+        </w:rPr>
+        <w:t xml:space="preserve"> one unusual issue when download</w:t>
+      </w:r>
+      <w:r>
+        <w:rPr>
+          <w:rFonts w:eastAsia="Times New Roman" w:cstheme="minorHAnsi"/>
+          <w:color w:val="222222"/>
+        </w:rPr>
+        <w:t>ing</w:t>
+      </w:r>
+      <w:r>
+        <w:rPr>
+          <w:rFonts w:eastAsia="Times New Roman" w:cstheme="minorHAnsi"/>
+          <w:color w:val="222222"/>
+        </w:rPr>
+        <w:t xml:space="preserve"> th</w:t>
+      </w:r>
+      <w:r>
+        <w:rPr>
+          <w:rFonts w:eastAsia="Times New Roman" w:cstheme="minorHAnsi"/>
+          <w:color w:val="222222"/>
+        </w:rPr>
+        <w:t>is project</w:t>
+      </w:r>
+      <w:bookmarkStart w:id="0" w:name="_GoBack"/>
+      <w:bookmarkEnd w:id="0"/>
+      <w:r>
+        <w:rPr>
+          <w:rFonts w:eastAsia="Times New Roman" w:cstheme="minorHAnsi"/>
+          <w:color w:val="222222"/>
+        </w:rPr>
+        <w:t xml:space="preserve"> from the </w:t>
       </w:r>
       <w:proofErr w:type="spellStart"/>
       <w:r>
@@ -453,6 +505,7 @@
           <w:rFonts w:eastAsia="Times New Roman" w:cstheme="minorHAnsi"/>
           <w:color w:val="222222"/>
         </w:rPr>
+        <w:lastRenderedPageBreak/>
         <w:t xml:space="preserve">I also found that when the project is first opened it says the scheme is missing. But this can be easily fixed by clicking No Scheme-&gt;Manage Schemes -&gt; </w:t>
       </w:r>
       <w:proofErr w:type="spellStart"/>
@@ -852,10 +905,7 @@
       <w:pPr>
         <w:spacing w:after="0"/>
       </w:pPr>
-      <w:bookmarkStart w:id="0" w:name="_GoBack"/>
-      <w:bookmarkEnd w:id="0"/>
-      <w:r>
-        <w:lastRenderedPageBreak/>
+      <w:r>
         <w:t>A trait that was unique to how I constructed each chains value was that if:</w:t>
       </w:r>
     </w:p>

</xml_diff>